<commit_message>
resized all the plots
</commit_message>
<xml_diff>
--- a/Raptor_MagneticNavigation_Exploration_Report2024.docx
+++ b/Raptor_MagneticNavigation_Exploration_Report2024.docx
@@ -161,7 +161,10 @@
         <w:jc w:val="both"/>
       </w:pPr>
       <w:r>
-        <w:t xml:space="preserve">Thus, we </w:t>
+        <w:t>Here</w:t>
+      </w:r>
+      <w:r>
+        <w:t xml:space="preserve">, we </w:t>
       </w:r>
       <w:r>
         <w:t>explored</w:t>
@@ -197,7 +200,7 @@
         <w:t xml:space="preserve"> (Red </w:t>
       </w:r>
       <w:r>
-        <w:t>k</w:t>
+        <w:t>K</w:t>
       </w:r>
       <w:r>
         <w:t xml:space="preserve">ite </w:t>
@@ -222,7 +225,7 @@
         <w:t xml:space="preserve">, and Egyptian </w:t>
       </w:r>
       <w:r>
-        <w:t>v</w:t>
+        <w:t>V</w:t>
       </w:r>
       <w:r>
         <w:t xml:space="preserve">ulture </w:t>
@@ -282,15 +285,7 @@
         <w:t xml:space="preserve">This was an exploratory investigation – if birds </w:t>
       </w:r>
       <w:r>
-        <w:t xml:space="preserve">use routes with vastly different magnetic </w:t>
-      </w:r>
-      <w:proofErr w:type="gramStart"/>
-      <w:r>
-        <w:t>fields</w:t>
-      </w:r>
-      <w:proofErr w:type="gramEnd"/>
-      <w:r>
-        <w:t xml:space="preserve"> then it would be unlikely that previously experienced magnetic cues were vital for their </w:t>
+        <w:t xml:space="preserve">use routes with vastly different magnetic fields then it would be unlikely that previously experienced magnetic cues were vital for their </w:t>
       </w:r>
       <w:r>
         <w:t xml:space="preserve">navigation. This exploratory analysis was </w:t>
@@ -453,13 +448,16 @@
         <w:t xml:space="preserve"> </w:t>
       </w:r>
       <w:r>
+        <w:t xml:space="preserve">(50 km) </w:t>
+      </w:r>
+      <w:r>
         <w:t>at an</w:t>
       </w:r>
       <w:r>
         <w:t xml:space="preserve"> intermediate time of the first spring migration of this individual bird. </w:t>
       </w:r>
       <w:r>
-        <w:t>These magnetic field values were rounded to an assumed sensitivity of birds of 0.5 for inclination and declination and 200 for intensity</w:t>
+        <w:t>These magnetic field values were rounded to an assumed sensitivity of 0.5 for inclination and declination and 200 for intensity</w:t>
       </w:r>
       <w:r>
         <w:t xml:space="preserve"> </w:t>
@@ -563,7 +561,10 @@
         <w:t xml:space="preserve">We used tracking data of </w:t>
       </w:r>
       <w:r>
-        <w:t>176</w:t>
+        <w:t>1</w:t>
+      </w:r>
+      <w:r>
+        <w:t>32</w:t>
       </w:r>
       <w:r>
         <w:t xml:space="preserve"> Red Kites and </w:t>
@@ -581,10 +582,16 @@
         <w:t>R</w:t>
       </w:r>
       <w:r>
-        <w:t xml:space="preserve">ed kites) and monthly (Egyptian </w:t>
-      </w:r>
-      <w:r>
-        <w:t>v</w:t>
+        <w:t xml:space="preserve">ed </w:t>
+      </w:r>
+      <w:r>
+        <w:t>K</w:t>
+      </w:r>
+      <w:r>
+        <w:t xml:space="preserve">ites) and monthly (Egyptian </w:t>
+      </w:r>
+      <w:r>
+        <w:t>V</w:t>
       </w:r>
       <w:r>
         <w:t xml:space="preserve">ulture) basis </w:t>
@@ -600,18 +607,16 @@
         <w:t xml:space="preserve"> </w:t>
       </w:r>
       <w:r>
-        <w:t xml:space="preserve">For Red kites, we paired the first autumn migration of each bird with the first spring migration in the following year; for Egyptian Vultures, </w:t>
-      </w:r>
-      <w:r>
-        <w:t xml:space="preserve">we paired the first autumn migration with the first 2 spring migrations in any following year due to the </w:t>
-      </w:r>
-      <w:proofErr w:type="gramStart"/>
-      <w:r>
-        <w:t>sometimes protracted</w:t>
-      </w:r>
-      <w:proofErr w:type="gramEnd"/>
-      <w:r>
-        <w:t xml:space="preserve"> vagrancy of Egyptian Vultures on wintering grounds (first return migration often at ages &gt; 2 years)</w:t>
+        <w:t xml:space="preserve">For Red </w:t>
+      </w:r>
+      <w:r>
+        <w:t>K</w:t>
+      </w:r>
+      <w:r>
+        <w:t xml:space="preserve">ites, we paired the first autumn migration of each bird with the first spring migration in the following year; for Egyptian Vultures, </w:t>
+      </w:r>
+      <w:r>
+        <w:t>we paired the first autumn migration with the first 2 spring migrations in any following year due to the sometimes protracted vagrancy of Egyptian Vultures on wintering grounds (first return migration often at ages &gt; 2 years)</w:t>
       </w:r>
       <w:r>
         <w:t>.</w:t>
@@ -718,16 +723,80 @@
         <w:jc w:val="both"/>
       </w:pPr>
       <w:r>
-        <w:t xml:space="preserve">Egyptian Vultures had on </w:t>
-      </w:r>
-      <w:r>
-        <w:t xml:space="preserve">average </w:t>
-      </w:r>
-      <w:r>
-        <w:t>53</w:t>
-      </w:r>
-      <w:r>
-        <w:t xml:space="preserve">% of spring migration locations outside the previously experienced magnetic envelope (range </w:t>
+        <w:rPr>
+          <w:noProof/>
+        </w:rPr>
+        <w:drawing>
+          <wp:inline distT="0" distB="0" distL="0" distR="0" wp14:anchorId="0F8148AA" wp14:editId="78F447E1">
+            <wp:extent cx="5760720" cy="4800600"/>
+            <wp:effectExtent l="0" t="0" r="0" b="0"/>
+            <wp:docPr id="102749594" name="Picture 1"/>
+            <wp:cNvGraphicFramePr>
+              <a:graphicFrameLocks xmlns:a="http://schemas.openxmlformats.org/drawingml/2006/main" noChangeAspect="1"/>
+            </wp:cNvGraphicFramePr>
+            <a:graphic xmlns:a="http://schemas.openxmlformats.org/drawingml/2006/main">
+              <a:graphicData uri="http://schemas.openxmlformats.org/drawingml/2006/picture">
+                <pic:pic xmlns:pic="http://schemas.openxmlformats.org/drawingml/2006/picture">
+                  <pic:nvPicPr>
+                    <pic:cNvPr id="102749594" name="Picture 102749594"/>
+                    <pic:cNvPicPr/>
+                  </pic:nvPicPr>
+                  <pic:blipFill>
+                    <a:blip r:embed="rId11" cstate="print">
+                      <a:extLst>
+                        <a:ext uri="{28A0092B-C50C-407E-A947-70E740481C1C}">
+                          <a14:useLocalDpi xmlns:a14="http://schemas.microsoft.com/office/drawing/2010/main" val="0"/>
+                        </a:ext>
+                      </a:extLst>
+                    </a:blip>
+                    <a:stretch>
+                      <a:fillRect/>
+                    </a:stretch>
+                  </pic:blipFill>
+                  <pic:spPr>
+                    <a:xfrm>
+                      <a:off x="0" y="0"/>
+                      <a:ext cx="5760720" cy="4800600"/>
+                    </a:xfrm>
+                    <a:prstGeom prst="rect">
+                      <a:avLst/>
+                    </a:prstGeom>
+                  </pic:spPr>
+                </pic:pic>
+              </a:graphicData>
+            </a:graphic>
+          </wp:inline>
+        </w:drawing>
+      </w:r>
+    </w:p>
+    <w:p>
+      <w:pPr>
+        <w:jc w:val="both"/>
+        <w:rPr>
+          <w:i/>
+          <w:iCs/>
+        </w:rPr>
+      </w:pPr>
+      <w:r>
+        <w:rPr>
+          <w:i/>
+          <w:iCs/>
+        </w:rPr>
+        <w:t>Fig. 1. Example of the first outbound (blue) migration of a Red Kite (REKI_62), and the first return (red) migration in the following spring. The green grid is the magnetic field that the bird would have experienced during its first outbound migration at the time of the first return migration.</w:t>
+      </w:r>
+    </w:p>
+    <w:p>
+      <w:pPr>
+        <w:jc w:val="both"/>
+      </w:pPr>
+    </w:p>
+    <w:p>
+      <w:pPr>
+        <w:jc w:val="both"/>
+      </w:pPr>
+      <w:r>
+        <w:lastRenderedPageBreak/>
+        <w:t xml:space="preserve">Egyptian Vultures had on average 53% of spring migration locations outside the previously experienced magnetic envelope (range </w:t>
       </w:r>
       <w:r>
         <w:t>1 - 100</w:t>
@@ -744,15 +813,190 @@
         <w:jc w:val="both"/>
       </w:pPr>
       <w:r>
-        <w:t>Raw output tables are here for Red Kites and for Egyptian Vultures.</w:t>
+        <w:rPr>
+          <w:noProof/>
+        </w:rPr>
+        <w:drawing>
+          <wp:inline distT="0" distB="0" distL="0" distR="0" wp14:anchorId="695346AA" wp14:editId="3D441C09">
+            <wp:extent cx="5760720" cy="4800600"/>
+            <wp:effectExtent l="0" t="0" r="0" b="0"/>
+            <wp:docPr id="2033413851" name="Picture 3" descr="A map of the world&#10;&#10;Description automatically generated"/>
+            <wp:cNvGraphicFramePr>
+              <a:graphicFrameLocks xmlns:a="http://schemas.openxmlformats.org/drawingml/2006/main" noChangeAspect="1"/>
+            </wp:cNvGraphicFramePr>
+            <a:graphic xmlns:a="http://schemas.openxmlformats.org/drawingml/2006/main">
+              <a:graphicData uri="http://schemas.openxmlformats.org/drawingml/2006/picture">
+                <pic:pic xmlns:pic="http://schemas.openxmlformats.org/drawingml/2006/picture">
+                  <pic:nvPicPr>
+                    <pic:cNvPr id="2033413851" name="Picture 3" descr="A map of the world&#10;&#10;Description automatically generated"/>
+                    <pic:cNvPicPr/>
+                  </pic:nvPicPr>
+                  <pic:blipFill>
+                    <a:blip r:embed="rId12" cstate="print">
+                      <a:extLst>
+                        <a:ext uri="{28A0092B-C50C-407E-A947-70E740481C1C}">
+                          <a14:useLocalDpi xmlns:a14="http://schemas.microsoft.com/office/drawing/2010/main" val="0"/>
+                        </a:ext>
+                      </a:extLst>
+                    </a:blip>
+                    <a:stretch>
+                      <a:fillRect/>
+                    </a:stretch>
+                  </pic:blipFill>
+                  <pic:spPr>
+                    <a:xfrm>
+                      <a:off x="0" y="0"/>
+                      <a:ext cx="5760720" cy="4800600"/>
+                    </a:xfrm>
+                    <a:prstGeom prst="rect">
+                      <a:avLst/>
+                    </a:prstGeom>
+                  </pic:spPr>
+                </pic:pic>
+              </a:graphicData>
+            </a:graphic>
+          </wp:inline>
+        </w:drawing>
       </w:r>
     </w:p>
     <w:p>
       <w:pPr>
         <w:jc w:val="both"/>
-      </w:pPr>
-      <w:r>
-        <w:t>All plots are collated here for Red Kites and for Egyptian Vultures.</w:t>
+        <w:rPr>
+          <w:i/>
+          <w:iCs/>
+        </w:rPr>
+      </w:pPr>
+      <w:r>
+        <w:rPr>
+          <w:i/>
+          <w:iCs/>
+        </w:rPr>
+        <w:t xml:space="preserve">Fig. </w:t>
+      </w:r>
+      <w:r>
+        <w:rPr>
+          <w:i/>
+          <w:iCs/>
+        </w:rPr>
+        <w:t>2</w:t>
+      </w:r>
+      <w:r>
+        <w:rPr>
+          <w:i/>
+          <w:iCs/>
+        </w:rPr>
+        <w:t>. Example of the first outbound (blue) migration of a</w:t>
+      </w:r>
+      <w:r>
+        <w:rPr>
+          <w:i/>
+          <w:iCs/>
+        </w:rPr>
+        <w:t>n Egyptian Vulture</w:t>
+      </w:r>
+      <w:r>
+        <w:rPr>
+          <w:i/>
+          <w:iCs/>
+        </w:rPr>
+        <w:t xml:space="preserve"> (</w:t>
+      </w:r>
+      <w:r>
+        <w:rPr>
+          <w:i/>
+          <w:iCs/>
+        </w:rPr>
+        <w:t>Boyana, in 2018</w:t>
+      </w:r>
+      <w:r>
+        <w:rPr>
+          <w:i/>
+          <w:iCs/>
+        </w:rPr>
+        <w:t xml:space="preserve">), and the first return (red) migration in </w:t>
+      </w:r>
+      <w:r>
+        <w:rPr>
+          <w:i/>
+          <w:iCs/>
+        </w:rPr>
+        <w:t>2020</w:t>
+      </w:r>
+      <w:r>
+        <w:rPr>
+          <w:i/>
+          <w:iCs/>
+        </w:rPr>
+        <w:t>. The green grid is the magnetic field that the bird would have experienced during its first outbound migration at the time of the first return migration.</w:t>
+      </w:r>
+      <w:r>
+        <w:rPr>
+          <w:i/>
+          <w:iCs/>
+        </w:rPr>
+        <w:t xml:space="preserve"> Note that this individual is one of the few ‘survivors’ that succeeded in crossing the Mediterranean Sea (with tailwind), which is an unlikely route for this soaring migrant (and was therefore avoided during the return migration).</w:t>
+      </w:r>
+    </w:p>
+    <w:p>
+      <w:pPr>
+        <w:jc w:val="both"/>
+      </w:pPr>
+      <w:r>
+        <w:t xml:space="preserve">Raw output tables are here for </w:t>
+      </w:r>
+      <w:hyperlink r:id="rId13" w:history="1">
+        <w:r>
+          <w:rPr>
+            <w:rStyle w:val="Hyperlink"/>
+          </w:rPr>
+          <w:t>Red Kites</w:t>
+        </w:r>
+      </w:hyperlink>
+      <w:r>
+        <w:t xml:space="preserve"> and for </w:t>
+      </w:r>
+      <w:hyperlink r:id="rId14" w:history="1">
+        <w:r>
+          <w:rPr>
+            <w:rStyle w:val="Hyperlink"/>
+          </w:rPr>
+          <w:t>Egyptian Vultures</w:t>
+        </w:r>
+      </w:hyperlink>
+      <w:r>
+        <w:t>.</w:t>
+      </w:r>
+    </w:p>
+    <w:p>
+      <w:pPr>
+        <w:jc w:val="both"/>
+      </w:pPr>
+      <w:r>
+        <w:t xml:space="preserve">All plots are </w:t>
+      </w:r>
+      <w:r>
+        <w:t>collated here</w:t>
+      </w:r>
+      <w:r>
+        <w:t xml:space="preserve"> for Red Kites and for Egyptian Vultures.</w:t>
+      </w:r>
+    </w:p>
+    <w:p>
+      <w:pPr>
+        <w:pStyle w:val="ListParagraph"/>
+        <w:numPr>
+          <w:ilvl w:val="0"/>
+          <w:numId w:val="1"/>
+        </w:numPr>
+        <w:jc w:val="both"/>
+      </w:pPr>
+      <w:r>
+        <w:rPr>
+          <w:b/>
+          <w:bCs/>
+        </w:rPr>
+        <w:t>Limitations</w:t>
       </w:r>
     </w:p>
     <w:p>
@@ -792,6 +1036,7 @@
         <w:jc w:val="both"/>
       </w:pPr>
       <w:r>
+        <w:lastRenderedPageBreak/>
         <w:t xml:space="preserve">For young Egyptian Vultures determining the first return migration is difficult due to a protracted period </w:t>
       </w:r>
       <w:r>
@@ -808,9 +1053,6 @@
       </w:r>
       <w:r>
         <w:t>, and the birds obviously expand their envelope of experienced magnetic fields during those roaming phases as well</w:t>
-      </w:r>
-      <w:r>
-        <w:t xml:space="preserve"> (see for example Iliaz and Zara)</w:t>
       </w:r>
       <w:r>
         <w:t>.</w:t>
@@ -826,54 +1068,10 @@
         <w:jc w:val="both"/>
       </w:pPr>
       <w:r>
-        <w:t xml:space="preserve">migratory periods </w:t>
-      </w:r>
-      <w:r>
-        <w:t xml:space="preserve">were </w:t>
-      </w:r>
-      <w:r>
-        <w:t xml:space="preserve">determined </w:t>
-      </w:r>
-      <w:proofErr w:type="gramStart"/>
-      <w:r>
-        <w:t>on a monthly basis</w:t>
-      </w:r>
-      <w:proofErr w:type="gramEnd"/>
-      <w:r>
-        <w:t xml:space="preserve"> which might introduce classification errors</w:t>
-      </w:r>
-      <w:r>
-        <w:t xml:space="preserve"> </w:t>
-      </w:r>
-      <w:r>
-        <w:t xml:space="preserve">when individuals remain stationary for extended periods (e.g. </w:t>
-      </w:r>
-      <w:r>
-        <w:t>Elizabeth).</w:t>
-      </w:r>
-    </w:p>
-    <w:p>
-      <w:pPr>
-        <w:pStyle w:val="ListParagraph"/>
-        <w:numPr>
-          <w:ilvl w:val="0"/>
-          <w:numId w:val="2"/>
-        </w:numPr>
-        <w:jc w:val="both"/>
-      </w:pPr>
-      <w:r>
         <w:t>Red</w:t>
       </w:r>
       <w:r>
-        <w:t xml:space="preserve"> kite migratory routes are spatially restricted on the </w:t>
-      </w:r>
-      <w:proofErr w:type="gramStart"/>
-      <w:r>
-        <w:t>Iberian peninsula</w:t>
-      </w:r>
-      <w:proofErr w:type="gramEnd"/>
-      <w:r>
-        <w:t xml:space="preserve"> leading to less diverse migration routes </w:t>
+        <w:t xml:space="preserve"> kite migratory routes are spatially restricted on the Iberian peninsula leading to less diverse migration routes </w:t>
       </w:r>
       <w:r>
         <w:t xml:space="preserve">and the confinement to the previous magnetic envelope may be </w:t>
@@ -948,11 +1146,7 @@
         <w:t xml:space="preserve">weather could have led to disorientation of naïve raptors. </w:t>
       </w:r>
       <w:r>
-        <w:t xml:space="preserve">For Egyptian </w:t>
-      </w:r>
-      <w:r>
-        <w:lastRenderedPageBreak/>
-        <w:t>Vultures, severe dust storms in the Sahara may occasionally lead to abrupt route changes</w:t>
+        <w:t>For Egyptian Vultures, severe dust storms in the Sahara may occasionally lead to abrupt route changes</w:t>
       </w:r>
       <w:r>
         <w:t xml:space="preserve"> irrespective of navigational cues (escape movements). </w:t>
@@ -1025,6 +1219,8 @@
         <w:spacing w:line="276" w:lineRule="auto"/>
         <w:rPr>
           <w:rFonts w:ascii="Aptos" w:hAnsi="Aptos"/>
+          <w:sz w:val="20"/>
+          <w:szCs w:val="20"/>
         </w:rPr>
       </w:pPr>
       <w:r>
@@ -1039,6 +1235,8 @@
       <w:r>
         <w:rPr>
           <w:rFonts w:ascii="Aptos" w:hAnsi="Aptos"/>
+          <w:sz w:val="20"/>
+          <w:szCs w:val="20"/>
         </w:rPr>
         <w:t xml:space="preserve">Alken, P., Thébault, E., Beggan, C. D., Amit, H., Aubert, J., Baerenzung, J., Bondar, T. N., Brown, W. J., Califf, S., Chambodut, A., Chulliat, A., Cox, G. A., Finlay, C. C., Fournier, A., Gillet, N., Grayver, A., Hammer, M. D., Holschneider, M., Huder, L., … Zhou, B. (2021). International Geomagnetic Reference Field: The thirteenth generation. </w:t>
       </w:r>
@@ -1047,12 +1245,16 @@
           <w:rFonts w:ascii="Aptos" w:hAnsi="Aptos"/>
           <w:i/>
           <w:iCs/>
+          <w:sz w:val="20"/>
+          <w:szCs w:val="20"/>
         </w:rPr>
         <w:t>Earth, Planets and Space</w:t>
       </w:r>
       <w:r>
         <w:rPr>
           <w:rFonts w:ascii="Aptos" w:hAnsi="Aptos"/>
+          <w:sz w:val="20"/>
+          <w:szCs w:val="20"/>
         </w:rPr>
         <w:t xml:space="preserve">, </w:t>
       </w:r>
@@ -1061,12 +1263,16 @@
           <w:rFonts w:ascii="Aptos" w:hAnsi="Aptos"/>
           <w:i/>
           <w:iCs/>
+          <w:sz w:val="20"/>
+          <w:szCs w:val="20"/>
         </w:rPr>
         <w:t>73</w:t>
       </w:r>
       <w:r>
         <w:rPr>
           <w:rFonts w:ascii="Aptos" w:hAnsi="Aptos"/>
+          <w:sz w:val="20"/>
+          <w:szCs w:val="20"/>
         </w:rPr>
         <w:t>(1), 49. https://doi.org/10.1186/s40623-020-01288-x</w:t>
       </w:r>
@@ -1077,11 +1283,15 @@
         <w:spacing w:line="276" w:lineRule="auto"/>
         <w:rPr>
           <w:rFonts w:ascii="Aptos" w:hAnsi="Aptos"/>
-        </w:rPr>
-      </w:pPr>
-      <w:r>
-        <w:rPr>
-          <w:rFonts w:ascii="Aptos" w:hAnsi="Aptos"/>
+          <w:sz w:val="20"/>
+          <w:szCs w:val="20"/>
+        </w:rPr>
+      </w:pPr>
+      <w:r>
+        <w:rPr>
+          <w:rFonts w:ascii="Aptos" w:hAnsi="Aptos"/>
+          <w:sz w:val="20"/>
+          <w:szCs w:val="20"/>
           <w:lang w:val="de-DE"/>
         </w:rPr>
         <w:t xml:space="preserve">Guilford, T., Åkesson, S., Gagliardo, A., Holland, R. A., Mouritsen, H., Muheim, R., Wiltschko, R., Wiltschko, W., &amp; Bingman, V. P. (2011). </w:t>
@@ -1089,6 +1299,8 @@
       <w:r>
         <w:rPr>
           <w:rFonts w:ascii="Aptos" w:hAnsi="Aptos"/>
+          <w:sz w:val="20"/>
+          <w:szCs w:val="20"/>
         </w:rPr>
         <w:t xml:space="preserve">Migratory navigation in birds: New opportunities in an era of fast-developing tracking technology. </w:t>
       </w:r>
@@ -1097,12 +1309,16 @@
           <w:rFonts w:ascii="Aptos" w:hAnsi="Aptos"/>
           <w:i/>
           <w:iCs/>
+          <w:sz w:val="20"/>
+          <w:szCs w:val="20"/>
         </w:rPr>
         <w:t>Journal of Experimental Biology</w:t>
       </w:r>
       <w:r>
         <w:rPr>
           <w:rFonts w:ascii="Aptos" w:hAnsi="Aptos"/>
+          <w:sz w:val="20"/>
+          <w:szCs w:val="20"/>
         </w:rPr>
         <w:t xml:space="preserve">, </w:t>
       </w:r>
@@ -1111,12 +1327,16 @@
           <w:rFonts w:ascii="Aptos" w:hAnsi="Aptos"/>
           <w:i/>
           <w:iCs/>
+          <w:sz w:val="20"/>
+          <w:szCs w:val="20"/>
         </w:rPr>
         <w:t>214</w:t>
       </w:r>
       <w:r>
         <w:rPr>
           <w:rFonts w:ascii="Aptos" w:hAnsi="Aptos"/>
+          <w:sz w:val="20"/>
+          <w:szCs w:val="20"/>
         </w:rPr>
         <w:t>(22), 3705–3712. https://doi.org/10.1242/jeb.051292</w:t>
       </w:r>
@@ -1127,11 +1347,15 @@
         <w:spacing w:line="276" w:lineRule="auto"/>
         <w:rPr>
           <w:rFonts w:ascii="Aptos" w:hAnsi="Aptos"/>
-        </w:rPr>
-      </w:pPr>
-      <w:r>
-        <w:rPr>
-          <w:rFonts w:ascii="Aptos" w:hAnsi="Aptos"/>
+          <w:sz w:val="20"/>
+          <w:szCs w:val="20"/>
+        </w:rPr>
+      </w:pPr>
+      <w:r>
+        <w:rPr>
+          <w:rFonts w:ascii="Aptos" w:hAnsi="Aptos"/>
+          <w:sz w:val="20"/>
+          <w:szCs w:val="20"/>
         </w:rPr>
         <w:t xml:space="preserve">Kelley, D., &amp; Richards, C. (2024). </w:t>
       </w:r>
@@ -1140,12 +1364,16 @@
           <w:rFonts w:ascii="Aptos" w:hAnsi="Aptos"/>
           <w:i/>
           <w:iCs/>
+          <w:sz w:val="20"/>
+          <w:szCs w:val="20"/>
         </w:rPr>
         <w:t>oce: Analysis of Oceanographic Data</w:t>
       </w:r>
       <w:r>
         <w:rPr>
           <w:rFonts w:ascii="Aptos" w:hAnsi="Aptos"/>
+          <w:sz w:val="20"/>
+          <w:szCs w:val="20"/>
         </w:rPr>
         <w:t xml:space="preserve"> (Version 1.8-3) [R]. https://CRAN.R-project.org/package=oce</w:t>
       </w:r>
@@ -1156,11 +1384,15 @@
         <w:spacing w:line="276" w:lineRule="auto"/>
         <w:rPr>
           <w:rFonts w:ascii="Aptos" w:hAnsi="Aptos"/>
-        </w:rPr>
-      </w:pPr>
-      <w:r>
-        <w:rPr>
-          <w:rFonts w:ascii="Aptos" w:hAnsi="Aptos"/>
+          <w:sz w:val="20"/>
+          <w:szCs w:val="20"/>
+        </w:rPr>
+      </w:pPr>
+      <w:r>
+        <w:rPr>
+          <w:rFonts w:ascii="Aptos" w:hAnsi="Aptos"/>
+          <w:sz w:val="20"/>
+          <w:szCs w:val="20"/>
         </w:rPr>
         <w:t xml:space="preserve">Matzka, J., Bronkalla, O., Tornow, K., Elger, K., &amp; Stolle, C. (2021). </w:t>
       </w:r>
@@ -1169,12 +1401,16 @@
           <w:rFonts w:ascii="Aptos" w:hAnsi="Aptos"/>
           <w:i/>
           <w:iCs/>
+          <w:sz w:val="20"/>
+          <w:szCs w:val="20"/>
         </w:rPr>
         <w:t>Geomagnetic Kp index</w:t>
       </w:r>
       <w:r>
         <w:rPr>
           <w:rFonts w:ascii="Aptos" w:hAnsi="Aptos"/>
+          <w:sz w:val="20"/>
+          <w:szCs w:val="20"/>
         </w:rPr>
         <w:t xml:space="preserve"> (Version 1.0) [Dataset]. GFZ Data Services. https://doi.org/10.5880/KP.0001</w:t>
       </w:r>
@@ -1185,11 +1421,15 @@
         <w:spacing w:line="276" w:lineRule="auto"/>
         <w:rPr>
           <w:rFonts w:ascii="Aptos" w:hAnsi="Aptos"/>
-        </w:rPr>
-      </w:pPr>
-      <w:r>
-        <w:rPr>
-          <w:rFonts w:ascii="Aptos" w:hAnsi="Aptos"/>
+          <w:sz w:val="20"/>
+          <w:szCs w:val="20"/>
+        </w:rPr>
+      </w:pPr>
+      <w:r>
+        <w:rPr>
+          <w:rFonts w:ascii="Aptos" w:hAnsi="Aptos"/>
+          <w:sz w:val="20"/>
+          <w:szCs w:val="20"/>
         </w:rPr>
         <w:t xml:space="preserve">Matzka, J., Stolle, C., Yamazaki, Y., Bronkalla, O., &amp; Morschhauser, A. (2021). The Geomagnetic Kp Index and Derived Indices of Geomagnetic Activity. </w:t>
       </w:r>
@@ -1198,12 +1438,16 @@
           <w:rFonts w:ascii="Aptos" w:hAnsi="Aptos"/>
           <w:i/>
           <w:iCs/>
+          <w:sz w:val="20"/>
+          <w:szCs w:val="20"/>
         </w:rPr>
         <w:t>Space Weather</w:t>
       </w:r>
       <w:r>
         <w:rPr>
           <w:rFonts w:ascii="Aptos" w:hAnsi="Aptos"/>
+          <w:sz w:val="20"/>
+          <w:szCs w:val="20"/>
         </w:rPr>
         <w:t xml:space="preserve">, </w:t>
       </w:r>
@@ -1212,12 +1456,16 @@
           <w:rFonts w:ascii="Aptos" w:hAnsi="Aptos"/>
           <w:i/>
           <w:iCs/>
+          <w:sz w:val="20"/>
+          <w:szCs w:val="20"/>
         </w:rPr>
         <w:t>19</w:t>
       </w:r>
       <w:r>
         <w:rPr>
           <w:rFonts w:ascii="Aptos" w:hAnsi="Aptos"/>
+          <w:sz w:val="20"/>
+          <w:szCs w:val="20"/>
         </w:rPr>
         <w:t>(5), e2020SW002641. https://doi.org/10.1029/2020SW002641</w:t>
       </w:r>
@@ -1228,11 +1476,15 @@
         <w:spacing w:line="276" w:lineRule="auto"/>
         <w:rPr>
           <w:rFonts w:ascii="Aptos" w:hAnsi="Aptos"/>
-        </w:rPr>
-      </w:pPr>
-      <w:r>
-        <w:rPr>
-          <w:rFonts w:ascii="Aptos" w:hAnsi="Aptos"/>
+          <w:sz w:val="20"/>
+          <w:szCs w:val="20"/>
+        </w:rPr>
+      </w:pPr>
+      <w:r>
+        <w:rPr>
+          <w:rFonts w:ascii="Aptos" w:hAnsi="Aptos"/>
+          <w:sz w:val="20"/>
+          <w:szCs w:val="20"/>
         </w:rPr>
         <w:t xml:space="preserve">Schneider, W. T., Packmor, F., Lindecke, O., &amp; Holland, R. A. (2023). Sense of doubt: Inaccurate and alternate locations of virtual magnetic displacements may give a distorted view of animal magnetoreception ability. </w:t>
       </w:r>
@@ -1241,12 +1493,16 @@
           <w:rFonts w:ascii="Aptos" w:hAnsi="Aptos"/>
           <w:i/>
           <w:iCs/>
+          <w:sz w:val="20"/>
+          <w:szCs w:val="20"/>
         </w:rPr>
         <w:t>Communications Biology</w:t>
       </w:r>
       <w:r>
         <w:rPr>
           <w:rFonts w:ascii="Aptos" w:hAnsi="Aptos"/>
+          <w:sz w:val="20"/>
+          <w:szCs w:val="20"/>
         </w:rPr>
         <w:t xml:space="preserve">, </w:t>
       </w:r>
@@ -1255,12 +1511,16 @@
           <w:rFonts w:ascii="Aptos" w:hAnsi="Aptos"/>
           <w:i/>
           <w:iCs/>
+          <w:sz w:val="20"/>
+          <w:szCs w:val="20"/>
         </w:rPr>
         <w:t>6</w:t>
       </w:r>
       <w:r>
         <w:rPr>
           <w:rFonts w:ascii="Aptos" w:hAnsi="Aptos"/>
+          <w:sz w:val="20"/>
+          <w:szCs w:val="20"/>
         </w:rPr>
         <w:t>(1), 1–8. https://doi.org/10.1038/s42003-023-04530-w</w:t>
       </w:r>
@@ -1271,11 +1531,15 @@
         <w:spacing w:line="276" w:lineRule="auto"/>
         <w:rPr>
           <w:rFonts w:ascii="Aptos" w:hAnsi="Aptos"/>
-        </w:rPr>
-      </w:pPr>
-      <w:r>
-        <w:rPr>
-          <w:rFonts w:ascii="Aptos" w:hAnsi="Aptos"/>
+          <w:sz w:val="20"/>
+          <w:szCs w:val="20"/>
+        </w:rPr>
+      </w:pPr>
+      <w:r>
+        <w:rPr>
+          <w:rFonts w:ascii="Aptos" w:hAnsi="Aptos"/>
+          <w:sz w:val="20"/>
+          <w:szCs w:val="20"/>
         </w:rPr>
         <w:t xml:space="preserve">Wiltschko, R., &amp; Wiltschko, W. (2022). The discovery of the use of magnetic navigational information. </w:t>
       </w:r>
@@ -1284,12 +1548,16 @@
           <w:rFonts w:ascii="Aptos" w:hAnsi="Aptos"/>
           <w:i/>
           <w:iCs/>
+          <w:sz w:val="20"/>
+          <w:szCs w:val="20"/>
         </w:rPr>
         <w:t>Journal of Comparative Physiology A</w:t>
       </w:r>
       <w:r>
         <w:rPr>
           <w:rFonts w:ascii="Aptos" w:hAnsi="Aptos"/>
+          <w:sz w:val="20"/>
+          <w:szCs w:val="20"/>
         </w:rPr>
         <w:t xml:space="preserve">, </w:t>
       </w:r>
@@ -1298,40 +1566,35 @@
           <w:rFonts w:ascii="Aptos" w:hAnsi="Aptos"/>
           <w:i/>
           <w:iCs/>
+          <w:sz w:val="20"/>
+          <w:szCs w:val="20"/>
         </w:rPr>
         <w:t>208</w:t>
       </w:r>
       <w:r>
         <w:rPr>
           <w:rFonts w:ascii="Aptos" w:hAnsi="Aptos"/>
+          <w:sz w:val="20"/>
+          <w:szCs w:val="20"/>
         </w:rPr>
         <w:t>(1), 9–18. https://doi.org/10.1007/s00359-021-01507-0</w:t>
       </w:r>
     </w:p>
     <w:p>
       <w:pPr>
-        <w:pStyle w:val="Bibliography"/>
         <w:spacing w:line="276" w:lineRule="auto"/>
-        <w:rPr>
-          <w:rFonts w:ascii="Aptos" w:hAnsi="Aptos"/>
-        </w:rPr>
-      </w:pPr>
-    </w:p>
-    <w:p>
-      <w:pPr>
-        <w:spacing w:line="276" w:lineRule="auto"/>
       </w:pPr>
       <w:r>
         <w:fldChar w:fldCharType="end"/>
       </w:r>
     </w:p>
     <w:sectPr>
-      <w:headerReference w:type="even" r:id="rId11"/>
-      <w:headerReference w:type="default" r:id="rId12"/>
-      <w:footerReference w:type="even" r:id="rId13"/>
-      <w:footerReference w:type="default" r:id="rId14"/>
-      <w:headerReference w:type="first" r:id="rId15"/>
-      <w:footerReference w:type="first" r:id="rId16"/>
+      <w:headerReference w:type="even" r:id="rId15"/>
+      <w:headerReference w:type="default" r:id="rId16"/>
+      <w:footerReference w:type="even" r:id="rId17"/>
+      <w:footerReference w:type="default" r:id="rId18"/>
+      <w:headerReference w:type="first" r:id="rId19"/>
+      <w:footerReference w:type="first" r:id="rId20"/>
       <w:pgSz w:w="11906" w:h="16838"/>
       <w:pgMar w:top="1417" w:right="1417" w:bottom="1134" w:left="1417" w:header="708" w:footer="708" w:gutter="0"/>
       <w:cols w:space="708"/>
@@ -3358,15 +3621,6 @@
 </file>
 
 <file path=customXml/item2.xml><?xml version="1.0" encoding="utf-8"?>
-<?mso-contentType ?>
-<FormTemplates xmlns="http://schemas.microsoft.com/sharepoint/v3/contenttype/forms">
-  <Display>DocumentLibraryForm</Display>
-  <Edit>DocumentLibraryForm</Edit>
-  <New>DocumentLibraryForm</New>
-</FormTemplates>
-</file>
-
-<file path=customXml/item3.xml><?xml version="1.0" encoding="utf-8"?>
 <p:properties xmlns:p="http://schemas.microsoft.com/office/2006/metadata/properties" xmlns:xsi="http://www.w3.org/2001/XMLSchema-instance" xmlns:pc="http://schemas.microsoft.com/office/infopath/2007/PartnerControls">
   <documentManagement>
     <TaxCatchAll xmlns="3e409798-ec06-43eb-aeb0-bcf9477283bb" xsi:nil="true"/>
@@ -3377,19 +3631,35 @@
 </p:properties>
 </file>
 
-<file path=customXml/itemProps1.xml><?xml version="1.0" encoding="utf-8"?>
-<ds:datastoreItem xmlns:ds="http://schemas.openxmlformats.org/officeDocument/2006/customXml" ds:itemID="{91AFA964-7DEF-47ED-B44F-B5F933E93386}"/>
+<file path=customXml/item3.xml><?xml version="1.0" encoding="utf-8"?>
+<?mso-contentType ?>
+<FormTemplates xmlns="http://schemas.microsoft.com/sharepoint/v3/contenttype/forms">
+  <Display>DocumentLibraryForm</Display>
+  <Edit>DocumentLibraryForm</Edit>
+  <New>DocumentLibraryForm</New>
+</FormTemplates>
 </file>
 
-<file path=customXml/itemProps2.xml><?xml version="1.0" encoding="utf-8"?>
-<ds:datastoreItem xmlns:ds="http://schemas.openxmlformats.org/officeDocument/2006/customXml" ds:itemID="{B75677B6-D02C-4222-AF87-4FFBC39B2C2B}">
+<file path=customXml/itemProps1.xml><?xml version="1.0" encoding="utf-8"?>
+<ds:datastoreItem xmlns:ds="http://schemas.openxmlformats.org/officeDocument/2006/customXml" ds:itemID="{91AFA964-7DEF-47ED-B44F-B5F933E93386}">
   <ds:schemaRefs>
-    <ds:schemaRef ds:uri="http://schemas.microsoft.com/sharepoint/v3/contenttype/forms"/>
+    <ds:schemaRef ds:uri="http://schemas.microsoft.com/office/2006/metadata/contentType"/>
+    <ds:schemaRef ds:uri="http://schemas.microsoft.com/office/2006/metadata/properties/metaAttributes"/>
+    <ds:schemaRef ds:uri="http://www.w3.org/2001/XMLSchema"/>
+    <ds:schemaRef ds:uri="http://schemas.microsoft.com/office/2006/metadata/properties"/>
+    <ds:schemaRef ds:uri="8cf1a7b9-701b-4ae9-a75b-8e583c6b18f9"/>
+    <ds:schemaRef ds:uri="3e409798-ec06-43eb-aeb0-bcf9477283bb"/>
+    <ds:schemaRef ds:uri="http://schemas.microsoft.com/office/2006/documentManagement/types"/>
+    <ds:schemaRef ds:uri="http://schemas.microsoft.com/office/infopath/2007/PartnerControls"/>
+    <ds:schemaRef ds:uri="http://schemas.openxmlformats.org/package/2006/metadata/core-properties"/>
+    <ds:schemaRef ds:uri="http://purl.org/dc/elements/1.1/"/>
+    <ds:schemaRef ds:uri="http://purl.org/dc/terms/"/>
+    <ds:schemaRef ds:uri="http://schemas.microsoft.com/internal/obd"/>
   </ds:schemaRefs>
 </ds:datastoreItem>
 </file>
 
-<file path=customXml/itemProps3.xml><?xml version="1.0" encoding="utf-8"?>
+<file path=customXml/itemProps2.xml><?xml version="1.0" encoding="utf-8"?>
 <ds:datastoreItem xmlns:ds="http://schemas.openxmlformats.org/officeDocument/2006/customXml" ds:itemID="{1322A7A1-9582-499E-ABDC-7EAA41326D77}">
   <ds:schemaRefs>
     <ds:schemaRef ds:uri="http://schemas.microsoft.com/office/2006/metadata/properties"/>
@@ -3398,4 +3668,12 @@
     <ds:schemaRef ds:uri="8cf1a7b9-701b-4ae9-a75b-8e583c6b18f9"/>
   </ds:schemaRefs>
 </ds:datastoreItem>
+</file>
+
+<file path=customXml/itemProps3.xml><?xml version="1.0" encoding="utf-8"?>
+<ds:datastoreItem xmlns:ds="http://schemas.openxmlformats.org/officeDocument/2006/customXml" ds:itemID="{B75677B6-D02C-4222-AF87-4FFBC39B2C2B}">
+  <ds:schemaRefs>
+    <ds:schemaRef ds:uri="http://schemas.microsoft.com/sharepoint/v3/contenttype/forms"/>
+  </ds:schemaRefs>
+</ds:datastoreItem>
 </file>
</xml_diff>